<commit_message>
Update Chapter 9 Part 1-Child Window Controls.docx
</commit_message>
<xml_diff>
--- a/11 ... Chapter 9/Chapter 9 Part 1-Child Window Controls.docx
+++ b/11 ... Chapter 9/Chapter 9 Part 1-Child Window Controls.docx
@@ -792,7 +792,7 @@
           <v:shape id="_x0000_i1025" type="#_x0000_t75" style="width:77.45pt;height:50.2pt" o:ole="">
             <v:imagedata r:id="rId12" o:title=""/>
           </v:shape>
-          <o:OLEObject Type="Embed" ProgID="Package" ShapeID="_x0000_i1025" DrawAspect="Icon" ObjectID="_1762498600" r:id="rId13"/>
+          <o:OLEObject Type="Embed" ProgID="Package" ShapeID="_x0000_i1025" DrawAspect="Icon" ObjectID="_1762499302" r:id="rId13"/>
         </w:object>
       </w:r>
     </w:p>
@@ -1810,6 +1810,835 @@
       </w:r>
       <w:r>
         <w:t>by the parent window or by the system.</w:t>
+      </w:r>
+    </w:p>
+    <w:p/>
+    <w:p>
+      <w:pPr>
+        <w:rPr>
+          <w:sz w:val="28"/>
+          <w:szCs w:val="28"/>
+          <w14:textOutline w14:w="9525" w14:cap="rnd" w14:cmpd="sng" w14:algn="ctr">
+            <w14:solidFill>
+              <w14:srgbClr w14:val="00B050"/>
+            </w14:solidFill>
+            <w14:prstDash w14:val="solid"/>
+            <w14:bevel/>
+          </w14:textOutline>
+        </w:rPr>
+      </w:pPr>
+      <w:r>
+        <w:rPr>
+          <w:sz w:val="28"/>
+          <w:szCs w:val="28"/>
+          <w14:textOutline w14:w="9525" w14:cap="rnd" w14:cmpd="sng" w14:algn="ctr">
+            <w14:solidFill>
+              <w14:srgbClr w14:val="00B050"/>
+            </w14:solidFill>
+            <w14:prstDash w14:val="solid"/>
+            <w14:bevel/>
+          </w14:textOutline>
+        </w:rPr>
+        <w:t xml:space="preserve">The code that creates the child windows is located in the WndProc function. </w:t>
+      </w:r>
+    </w:p>
+    <w:p>
+      <w:r>
+        <w:t xml:space="preserve">Specifically, the code is located in the WM_CREATE message handling block. The code creates 10 child windows, </w:t>
+      </w:r>
+      <w:r>
+        <w:rPr>
+          <w:color w:val="9933FF"/>
+        </w:rPr>
+        <w:t>one for each of the 10 button styles</w:t>
+      </w:r>
+      <w:r>
+        <w:t>. The code uses the CreateWindowEx function to create the child windows. The CreateWindowEx function takes the following parameters:</w:t>
+      </w:r>
+    </w:p>
+    <w:p>
+      <w:pPr>
+        <w:pStyle w:val="ListParagraph"/>
+        <w:numPr>
+          <w:ilvl w:val="0"/>
+          <w:numId w:val="7"/>
+        </w:numPr>
+      </w:pPr>
+      <w:r>
+        <w:rPr>
+          <w:color w:val="0000FF"/>
+        </w:rPr>
+        <w:t xml:space="preserve">hParent: </w:t>
+      </w:r>
+      <w:r>
+        <w:t>The handle to the parent window.</w:t>
+      </w:r>
+    </w:p>
+    <w:p>
+      <w:pPr>
+        <w:pStyle w:val="ListParagraph"/>
+        <w:numPr>
+          <w:ilvl w:val="0"/>
+          <w:numId w:val="7"/>
+        </w:numPr>
+      </w:pPr>
+      <w:r>
+        <w:rPr>
+          <w:color w:val="0000FF"/>
+        </w:rPr>
+        <w:t xml:space="preserve">hInstance: </w:t>
+      </w:r>
+      <w:r>
+        <w:t>The instance handle of the application.</w:t>
+      </w:r>
+    </w:p>
+    <w:p>
+      <w:pPr>
+        <w:pStyle w:val="ListParagraph"/>
+        <w:numPr>
+          <w:ilvl w:val="0"/>
+          <w:numId w:val="7"/>
+        </w:numPr>
+      </w:pPr>
+      <w:r>
+        <w:rPr>
+          <w:color w:val="0000FF"/>
+        </w:rPr>
+        <w:t xml:space="preserve">lpClassName: </w:t>
+      </w:r>
+      <w:r>
+        <w:t>The name of the window class.</w:t>
+      </w:r>
+    </w:p>
+    <w:p>
+      <w:pPr>
+        <w:pStyle w:val="ListParagraph"/>
+        <w:numPr>
+          <w:ilvl w:val="0"/>
+          <w:numId w:val="7"/>
+        </w:numPr>
+      </w:pPr>
+      <w:r>
+        <w:rPr>
+          <w:color w:val="0000FF"/>
+        </w:rPr>
+        <w:t xml:space="preserve">lpWindowName: </w:t>
+      </w:r>
+      <w:r>
+        <w:t>The text that will be displayed in the window's title bar.</w:t>
+      </w:r>
+    </w:p>
+    <w:p>
+      <w:pPr>
+        <w:pStyle w:val="ListParagraph"/>
+        <w:numPr>
+          <w:ilvl w:val="0"/>
+          <w:numId w:val="7"/>
+        </w:numPr>
+      </w:pPr>
+      <w:r>
+        <w:rPr>
+          <w:color w:val="0000FF"/>
+        </w:rPr>
+        <w:t xml:space="preserve">dwStyle: </w:t>
+      </w:r>
+      <w:r>
+        <w:t>A set of flags that determine the appearance and behavior of the window.</w:t>
+      </w:r>
+    </w:p>
+    <w:p>
+      <w:pPr>
+        <w:pStyle w:val="ListParagraph"/>
+        <w:numPr>
+          <w:ilvl w:val="0"/>
+          <w:numId w:val="7"/>
+        </w:numPr>
+      </w:pPr>
+      <w:r>
+        <w:rPr>
+          <w:color w:val="0000FF"/>
+        </w:rPr>
+        <w:t xml:space="preserve">x: </w:t>
+      </w:r>
+      <w:r>
+        <w:t>The x-coordinate of the upper-left corner of the window's client area relative to the upper-left corner of the parent window's client area.</w:t>
+      </w:r>
+    </w:p>
+    <w:p>
+      <w:pPr>
+        <w:pStyle w:val="ListParagraph"/>
+        <w:numPr>
+          <w:ilvl w:val="0"/>
+          <w:numId w:val="7"/>
+        </w:numPr>
+      </w:pPr>
+      <w:r>
+        <w:rPr>
+          <w:color w:val="0000FF"/>
+        </w:rPr>
+        <w:t xml:space="preserve">y: </w:t>
+      </w:r>
+      <w:r>
+        <w:t>The y-coordinate of the upper-left corner of the window's client area relative to the upper-left corner of the parent window's client area.</w:t>
+      </w:r>
+    </w:p>
+    <w:p>
+      <w:pPr>
+        <w:pStyle w:val="ListParagraph"/>
+        <w:numPr>
+          <w:ilvl w:val="0"/>
+          <w:numId w:val="7"/>
+        </w:numPr>
+      </w:pPr>
+      <w:r>
+        <w:rPr>
+          <w:color w:val="0000FF"/>
+        </w:rPr>
+        <w:t xml:space="preserve">cx: </w:t>
+      </w:r>
+      <w:r>
+        <w:t>The width of the window's client area.</w:t>
+      </w:r>
+    </w:p>
+    <w:p>
+      <w:pPr>
+        <w:pStyle w:val="ListParagraph"/>
+        <w:numPr>
+          <w:ilvl w:val="0"/>
+          <w:numId w:val="7"/>
+        </w:numPr>
+      </w:pPr>
+      <w:r>
+        <w:rPr>
+          <w:color w:val="0000FF"/>
+        </w:rPr>
+        <w:t xml:space="preserve">cy: </w:t>
+      </w:r>
+      <w:r>
+        <w:t>The height of the window's client area.</w:t>
+      </w:r>
+    </w:p>
+    <w:p>
+      <w:pPr>
+        <w:pStyle w:val="ListParagraph"/>
+        <w:numPr>
+          <w:ilvl w:val="0"/>
+          <w:numId w:val="7"/>
+        </w:numPr>
+      </w:pPr>
+      <w:r>
+        <w:rPr>
+          <w:color w:val="0000FF"/>
+        </w:rPr>
+        <w:t xml:space="preserve">hMenu: </w:t>
+      </w:r>
+      <w:r>
+        <w:t>The handle to the window's menu.</w:t>
+      </w:r>
+    </w:p>
+    <w:p>
+      <w:pPr>
+        <w:pStyle w:val="ListParagraph"/>
+        <w:numPr>
+          <w:ilvl w:val="0"/>
+          <w:numId w:val="7"/>
+        </w:numPr>
+      </w:pPr>
+      <w:r>
+        <w:rPr>
+          <w:color w:val="0000FF"/>
+        </w:rPr>
+        <w:t xml:space="preserve">lpCreateStruct: </w:t>
+      </w:r>
+      <w:r>
+        <w:t>A pointer to a CREATESTRUCT structure.</w:t>
+      </w:r>
+    </w:p>
+    <w:p>
+      <w:pPr>
+        <w:pStyle w:val="ListParagraph"/>
+        <w:numPr>
+          <w:ilvl w:val="0"/>
+          <w:numId w:val="7"/>
+        </w:numPr>
+      </w:pPr>
+      <w:r>
+        <w:rPr>
+          <w:color w:val="0000FF"/>
+        </w:rPr>
+        <w:t xml:space="preserve">lpvParam: </w:t>
+      </w:r>
+      <w:r>
+        <w:t>An optional pointer to extra parameters.</w:t>
+      </w:r>
+    </w:p>
+    <w:p/>
+    <w:p>
+      <w:r>
+        <w:lastRenderedPageBreak/>
+        <w:t>The code that creates the child windows is as follows:</w:t>
+      </w:r>
+    </w:p>
+    <w:p>
+      <w:r>
+        <w:drawing>
+          <wp:inline distT="0" distB="0" distL="0" distR="0" wp14:anchorId="326DC492" wp14:editId="70F5449E">
+            <wp:extent cx="3863920" cy="2611582"/>
+            <wp:effectExtent l="0" t="0" r="3810" b="0"/>
+            <wp:docPr id="6" name="Picture 6"/>
+            <wp:cNvGraphicFramePr>
+              <a:graphicFrameLocks xmlns:a="http://schemas.openxmlformats.org/drawingml/2006/main" noChangeAspect="1"/>
+            </wp:cNvGraphicFramePr>
+            <a:graphic xmlns:a="http://schemas.openxmlformats.org/drawingml/2006/main">
+              <a:graphicData uri="http://schemas.openxmlformats.org/drawingml/2006/picture">
+                <pic:pic xmlns:pic="http://schemas.openxmlformats.org/drawingml/2006/picture">
+                  <pic:nvPicPr>
+                    <pic:cNvPr id="1" name=""/>
+                    <pic:cNvPicPr/>
+                  </pic:nvPicPr>
+                  <pic:blipFill>
+                    <a:blip r:embed="rId14"/>
+                    <a:stretch>
+                      <a:fillRect/>
+                    </a:stretch>
+                  </pic:blipFill>
+                  <pic:spPr>
+                    <a:xfrm>
+                      <a:off x="0" y="0"/>
+                      <a:ext cx="3876325" cy="2619966"/>
+                    </a:xfrm>
+                    <a:prstGeom prst="rect">
+                      <a:avLst/>
+                    </a:prstGeom>
+                  </pic:spPr>
+                </pic:pic>
+              </a:graphicData>
+            </a:graphic>
+          </wp:inline>
+        </w:drawing>
+      </w:r>
+    </w:p>
+    <w:p>
+      <w:r>
+        <w:t>This code creates a child window for each of the 10 button styles. The code uses the following parameters:</w:t>
+      </w:r>
+    </w:p>
+    <w:p>
+      <w:pPr>
+        <w:pStyle w:val="ListParagraph"/>
+        <w:numPr>
+          <w:ilvl w:val="0"/>
+          <w:numId w:val="8"/>
+        </w:numPr>
+      </w:pPr>
+      <w:r>
+        <w:rPr>
+          <w:color w:val="6600CC"/>
+        </w:rPr>
+        <w:t xml:space="preserve">lpClassName: </w:t>
+      </w:r>
+      <w:r>
+        <w:t>The name of the window class is TEXT("button").</w:t>
+      </w:r>
+    </w:p>
+    <w:p>
+      <w:pPr>
+        <w:pStyle w:val="ListParagraph"/>
+        <w:numPr>
+          <w:ilvl w:val="0"/>
+          <w:numId w:val="8"/>
+        </w:numPr>
+      </w:pPr>
+      <w:r>
+        <w:rPr>
+          <w:color w:val="6600CC"/>
+        </w:rPr>
+        <w:t xml:space="preserve">lpWindowName: </w:t>
+      </w:r>
+      <w:r>
+        <w:t>The text that will be displayed in the window's title bar is</w:t>
+      </w:r>
+      <w:r>
+        <w:t>:</w:t>
+      </w:r>
+    </w:p>
+    <w:p>
+      <w:pPr>
+        <w:pStyle w:val="ListParagraph"/>
+      </w:pPr>
+      <w:r>
+        <w:t>button[i</w:t>
+      </w:r>
+      <w:proofErr w:type="gramStart"/>
+      <w:r>
+        <w:t>].szText</w:t>
+      </w:r>
+      <w:proofErr w:type="gramEnd"/>
+      <w:r>
+        <w:t>.</w:t>
+      </w:r>
+    </w:p>
+    <w:p>
+      <w:pPr>
+        <w:pStyle w:val="ListParagraph"/>
+        <w:numPr>
+          <w:ilvl w:val="0"/>
+          <w:numId w:val="8"/>
+        </w:numPr>
+      </w:pPr>
+      <w:r>
+        <w:rPr>
+          <w:color w:val="6600CC"/>
+        </w:rPr>
+        <w:t xml:space="preserve">dwStyle: </w:t>
+      </w:r>
+      <w:r>
+        <w:t>The window style is WS_CHILD | WS_VISIBLE | button[i</w:t>
+      </w:r>
+      <w:proofErr w:type="gramStart"/>
+      <w:r>
+        <w:t>].iStyle</w:t>
+      </w:r>
+      <w:proofErr w:type="gramEnd"/>
+      <w:r>
+        <w:t>.</w:t>
+      </w:r>
+    </w:p>
+    <w:p>
+      <w:pPr>
+        <w:pStyle w:val="ListParagraph"/>
+        <w:numPr>
+          <w:ilvl w:val="0"/>
+          <w:numId w:val="8"/>
+        </w:numPr>
+      </w:pPr>
+      <w:r>
+        <w:rPr>
+          <w:color w:val="6600CC"/>
+        </w:rPr>
+        <w:t xml:space="preserve">x: </w:t>
+      </w:r>
+      <w:r>
+        <w:t>The x-coordinate of the upper-left corner of the window's client area is cxChar.</w:t>
+      </w:r>
+    </w:p>
+    <w:p>
+      <w:pPr>
+        <w:pStyle w:val="ListParagraph"/>
+        <w:numPr>
+          <w:ilvl w:val="0"/>
+          <w:numId w:val="8"/>
+        </w:numPr>
+      </w:pPr>
+      <w:r>
+        <w:rPr>
+          <w:color w:val="6600CC"/>
+        </w:rPr>
+        <w:t xml:space="preserve">y: </w:t>
+      </w:r>
+      <w:r>
+        <w:t>The y-coordinate of the upper-left corner of the window's client area</w:t>
+      </w:r>
+      <w:r>
+        <w:t xml:space="preserve"> </w:t>
+      </w:r>
+      <w:proofErr w:type="gramStart"/>
+      <w:r>
+        <w:t xml:space="preserve">which </w:t>
+      </w:r>
+      <w:r>
+        <w:t xml:space="preserve"> is</w:t>
+      </w:r>
+      <w:proofErr w:type="gramEnd"/>
+      <w:r>
+        <w:t>:</w:t>
+      </w:r>
+    </w:p>
+    <w:p>
+      <w:pPr>
+        <w:pStyle w:val="ListParagraph"/>
+      </w:pPr>
+      <w:r>
+        <w:t xml:space="preserve"> cyChar * (1 + 2 * i).</w:t>
+      </w:r>
+    </w:p>
+    <w:p>
+      <w:pPr>
+        <w:pStyle w:val="ListParagraph"/>
+        <w:numPr>
+          <w:ilvl w:val="0"/>
+          <w:numId w:val="8"/>
+        </w:numPr>
+      </w:pPr>
+      <w:r>
+        <w:rPr>
+          <w:color w:val="6600CC"/>
+        </w:rPr>
+        <w:t xml:space="preserve">cx: </w:t>
+      </w:r>
+      <w:r>
+        <w:t>The width of the window's client area is 20 * xChar.</w:t>
+      </w:r>
+    </w:p>
+    <w:p>
+      <w:pPr>
+        <w:pStyle w:val="ListParagraph"/>
+        <w:numPr>
+          <w:ilvl w:val="0"/>
+          <w:numId w:val="8"/>
+        </w:numPr>
+      </w:pPr>
+      <w:r>
+        <w:rPr>
+          <w:color w:val="6600CC"/>
+        </w:rPr>
+        <w:t xml:space="preserve">cy: </w:t>
+      </w:r>
+      <w:r>
+        <w:t>The height of the window's client area is 7 * yChar / 4.</w:t>
+      </w:r>
+    </w:p>
+    <w:p>
+      <w:pPr>
+        <w:pStyle w:val="ListParagraph"/>
+        <w:numPr>
+          <w:ilvl w:val="0"/>
+          <w:numId w:val="8"/>
+        </w:numPr>
+      </w:pPr>
+      <w:r>
+        <w:rPr>
+          <w:color w:val="6600CC"/>
+        </w:rPr>
+        <w:t xml:space="preserve">hParent: </w:t>
+      </w:r>
+      <w:r>
+        <w:t>The handle to the parent window is hwnd.</w:t>
+      </w:r>
+    </w:p>
+    <w:p>
+      <w:pPr>
+        <w:pStyle w:val="ListParagraph"/>
+        <w:numPr>
+          <w:ilvl w:val="0"/>
+          <w:numId w:val="8"/>
+        </w:numPr>
+      </w:pPr>
+      <w:r>
+        <w:rPr>
+          <w:color w:val="6600CC"/>
+        </w:rPr>
+        <w:t xml:space="preserve">hMenu: </w:t>
+      </w:r>
+      <w:r>
+        <w:t>The child window ID is (HMENU) i.</w:t>
+      </w:r>
+    </w:p>
+    <w:p>
+      <w:pPr>
+        <w:pStyle w:val="ListParagraph"/>
+        <w:numPr>
+          <w:ilvl w:val="0"/>
+          <w:numId w:val="8"/>
+        </w:numPr>
+      </w:pPr>
+      <w:r>
+        <w:rPr>
+          <w:color w:val="6600CC"/>
+        </w:rPr>
+        <w:t xml:space="preserve">lpCreateStruct: </w:t>
+      </w:r>
+      <w:r>
+        <w:t>The instance handle of the application is</w:t>
+      </w:r>
+      <w:r>
+        <w:t>:</w:t>
+      </w:r>
+    </w:p>
+    <w:p>
+      <w:pPr>
+        <w:pStyle w:val="ListParagraph"/>
+      </w:pPr>
+      <w:r>
+        <w:t xml:space="preserve"> ((LPCREATESTRUCT) lParam)-&gt;hInstance.</w:t>
+      </w:r>
+    </w:p>
+    <w:p>
+      <w:r>
+        <w:t xml:space="preserve">The </w:t>
+      </w:r>
+      <w:r>
+        <w:rPr>
+          <w:color w:val="0000FF"/>
+        </w:rPr>
+        <w:t xml:space="preserve">code creates the child windows in a for loop. </w:t>
+      </w:r>
+      <w:r>
+        <w:t>The loop iterates over the 10 button styles. For each button style, the code creates a child window and then increments the i counter.</w:t>
+      </w:r>
+      <w:r>
+        <w:t xml:space="preserve"> </w:t>
+      </w:r>
+    </w:p>
+    <w:p/>
+    <w:p/>
+    <w:p/>
+    <w:p/>
+    <w:p/>
+    <w:p>
+      <w:r>
+        <w:lastRenderedPageBreak/>
+        <w:t>H</w:t>
+      </w:r>
+      <w:r>
+        <w:t>ere is an explanation of how to get the instance handle for a window procedure using a global variable named hInst</w:t>
+      </w:r>
+      <w:r>
+        <w:t xml:space="preserve">. </w:t>
+      </w:r>
+      <w:r>
+        <w:t>Create a global variable:</w:t>
+      </w:r>
+    </w:p>
+    <w:p>
+      <w:r>
+        <w:drawing>
+          <wp:inline distT="0" distB="0" distL="0" distR="0" wp14:anchorId="0DCD8CC4" wp14:editId="66D9413E">
+            <wp:extent cx="2175164" cy="363817"/>
+            <wp:effectExtent l="0" t="0" r="0" b="0"/>
+            <wp:docPr id="7" name="Picture 7"/>
+            <wp:cNvGraphicFramePr>
+              <a:graphicFrameLocks xmlns:a="http://schemas.openxmlformats.org/drawingml/2006/main" noChangeAspect="1"/>
+            </wp:cNvGraphicFramePr>
+            <a:graphic xmlns:a="http://schemas.openxmlformats.org/drawingml/2006/main">
+              <a:graphicData uri="http://schemas.openxmlformats.org/drawingml/2006/picture">
+                <pic:pic xmlns:pic="http://schemas.openxmlformats.org/drawingml/2006/picture">
+                  <pic:nvPicPr>
+                    <pic:cNvPr id="1" name=""/>
+                    <pic:cNvPicPr/>
+                  </pic:nvPicPr>
+                  <pic:blipFill>
+                    <a:blip r:embed="rId15"/>
+                    <a:stretch>
+                      <a:fillRect/>
+                    </a:stretch>
+                  </pic:blipFill>
+                  <pic:spPr>
+                    <a:xfrm>
+                      <a:off x="0" y="0"/>
+                      <a:ext cx="2200234" cy="368010"/>
+                    </a:xfrm>
+                    <a:prstGeom prst="rect">
+                      <a:avLst/>
+                    </a:prstGeom>
+                  </pic:spPr>
+                </pic:pic>
+              </a:graphicData>
+            </a:graphic>
+          </wp:inline>
+        </w:drawing>
+      </w:r>
+    </w:p>
+    <w:p>
+      <w:r>
+        <w:t>Set the global variable in WinMain</w:t>
+      </w:r>
+      <w:r>
+        <w:t>:</w:t>
+      </w:r>
+    </w:p>
+    <w:p>
+      <w:r>
+        <w:drawing>
+          <wp:inline distT="0" distB="0" distL="0" distR="0" wp14:anchorId="1C357343" wp14:editId="5A9155AB">
+            <wp:extent cx="2937164" cy="352460"/>
+            <wp:effectExtent l="0" t="0" r="0" b="9525"/>
+            <wp:docPr id="10" name="Picture 10"/>
+            <wp:cNvGraphicFramePr>
+              <a:graphicFrameLocks xmlns:a="http://schemas.openxmlformats.org/drawingml/2006/main" noChangeAspect="1"/>
+            </wp:cNvGraphicFramePr>
+            <a:graphic xmlns:a="http://schemas.openxmlformats.org/drawingml/2006/main">
+              <a:graphicData uri="http://schemas.openxmlformats.org/drawingml/2006/picture">
+                <pic:pic xmlns:pic="http://schemas.openxmlformats.org/drawingml/2006/picture">
+                  <pic:nvPicPr>
+                    <pic:cNvPr id="1" name=""/>
+                    <pic:cNvPicPr/>
+                  </pic:nvPicPr>
+                  <pic:blipFill>
+                    <a:blip r:embed="rId16"/>
+                    <a:stretch>
+                      <a:fillRect/>
+                    </a:stretch>
+                  </pic:blipFill>
+                  <pic:spPr>
+                    <a:xfrm>
+                      <a:off x="0" y="0"/>
+                      <a:ext cx="2957316" cy="354878"/>
+                    </a:xfrm>
+                    <a:prstGeom prst="rect">
+                      <a:avLst/>
+                    </a:prstGeom>
+                  </pic:spPr>
+                </pic:pic>
+              </a:graphicData>
+            </a:graphic>
+          </wp:inline>
+        </w:drawing>
+      </w:r>
+    </w:p>
+    <w:p>
+      <w:r>
+        <w:t>Use the global variable in the window procedure</w:t>
+      </w:r>
+      <w:r>
+        <w:t>:</w:t>
+      </w:r>
+    </w:p>
+    <w:p>
+      <w:r>
+        <w:drawing>
+          <wp:inline distT="0" distB="0" distL="0" distR="0" wp14:anchorId="24340634" wp14:editId="44FE58E0">
+            <wp:extent cx="5090444" cy="1794164"/>
+            <wp:effectExtent l="0" t="0" r="0" b="0"/>
+            <wp:docPr id="11" name="Picture 11"/>
+            <wp:cNvGraphicFramePr>
+              <a:graphicFrameLocks xmlns:a="http://schemas.openxmlformats.org/drawingml/2006/main" noChangeAspect="1"/>
+            </wp:cNvGraphicFramePr>
+            <a:graphic xmlns:a="http://schemas.openxmlformats.org/drawingml/2006/main">
+              <a:graphicData uri="http://schemas.openxmlformats.org/drawingml/2006/picture">
+                <pic:pic xmlns:pic="http://schemas.openxmlformats.org/drawingml/2006/picture">
+                  <pic:nvPicPr>
+                    <pic:cNvPr id="1" name=""/>
+                    <pic:cNvPicPr/>
+                  </pic:nvPicPr>
+                  <pic:blipFill>
+                    <a:blip r:embed="rId17"/>
+                    <a:stretch>
+                      <a:fillRect/>
+                    </a:stretch>
+                  </pic:blipFill>
+                  <pic:spPr>
+                    <a:xfrm>
+                      <a:off x="0" y="0"/>
+                      <a:ext cx="5104139" cy="1798991"/>
+                    </a:xfrm>
+                    <a:prstGeom prst="rect">
+                      <a:avLst/>
+                    </a:prstGeom>
+                  </pic:spPr>
+                </pic:pic>
+              </a:graphicData>
+            </a:graphic>
+          </wp:inline>
+        </w:drawing>
+      </w:r>
+    </w:p>
+    <w:p>
+      <w:r>
+        <w:t>Use the instance handle to create child windows</w:t>
+      </w:r>
+      <w:r>
+        <w:t>:</w:t>
+      </w:r>
+    </w:p>
+    <w:p>
+      <w:r>
+        <w:drawing>
+          <wp:inline distT="0" distB="0" distL="0" distR="0" wp14:anchorId="1868E8F0" wp14:editId="2EBD4607">
+            <wp:extent cx="3948889" cy="2279073"/>
+            <wp:effectExtent l="0" t="0" r="0" b="6985"/>
+            <wp:docPr id="12" name="Picture 12"/>
+            <wp:cNvGraphicFramePr>
+              <a:graphicFrameLocks xmlns:a="http://schemas.openxmlformats.org/drawingml/2006/main" noChangeAspect="1"/>
+            </wp:cNvGraphicFramePr>
+            <a:graphic xmlns:a="http://schemas.openxmlformats.org/drawingml/2006/main">
+              <a:graphicData uri="http://schemas.openxmlformats.org/drawingml/2006/picture">
+                <pic:pic xmlns:pic="http://schemas.openxmlformats.org/drawingml/2006/picture">
+                  <pic:nvPicPr>
+                    <pic:cNvPr id="1" name=""/>
+                    <pic:cNvPicPr/>
+                  </pic:nvPicPr>
+                  <pic:blipFill>
+                    <a:blip r:embed="rId18"/>
+                    <a:stretch>
+                      <a:fillRect/>
+                    </a:stretch>
+                  </pic:blipFill>
+                  <pic:spPr>
+                    <a:xfrm>
+                      <a:off x="0" y="0"/>
+                      <a:ext cx="3956114" cy="2283243"/>
+                    </a:xfrm>
+                    <a:prstGeom prst="rect">
+                      <a:avLst/>
+                    </a:prstGeom>
+                  </pic:spPr>
+                </pic:pic>
+              </a:graphicData>
+            </a:graphic>
+          </wp:inline>
+        </w:drawing>
+      </w:r>
+    </w:p>
+    <w:p>
+      <w:r>
+        <w:t>Get the instance handle using GetWindowLong</w:t>
+      </w:r>
+      <w:r>
+        <w:t>:</w:t>
+      </w:r>
+    </w:p>
+    <w:p>
+      <w:r>
+        <w:drawing>
+          <wp:inline distT="0" distB="0" distL="0" distR="0" wp14:anchorId="03B349DD" wp14:editId="7414C609">
+            <wp:extent cx="4357255" cy="451316"/>
+            <wp:effectExtent l="0" t="0" r="0" b="6350"/>
+            <wp:docPr id="13" name="Picture 13"/>
+            <wp:cNvGraphicFramePr>
+              <a:graphicFrameLocks xmlns:a="http://schemas.openxmlformats.org/drawingml/2006/main" noChangeAspect="1"/>
+            </wp:cNvGraphicFramePr>
+            <a:graphic xmlns:a="http://schemas.openxmlformats.org/drawingml/2006/main">
+              <a:graphicData uri="http://schemas.openxmlformats.org/drawingml/2006/picture">
+                <pic:pic xmlns:pic="http://schemas.openxmlformats.org/drawingml/2006/picture">
+                  <pic:nvPicPr>
+                    <pic:cNvPr id="1" name=""/>
+                    <pic:cNvPicPr/>
+                  </pic:nvPicPr>
+                  <pic:blipFill>
+                    <a:blip r:embed="rId19"/>
+                    <a:stretch>
+                      <a:fillRect/>
+                    </a:stretch>
+                  </pic:blipFill>
+                  <pic:spPr>
+                    <a:xfrm>
+                      <a:off x="0" y="0"/>
+                      <a:ext cx="4402939" cy="456048"/>
+                    </a:xfrm>
+                    <a:prstGeom prst="rect">
+                      <a:avLst/>
+                    </a:prstGeom>
+                  </pic:spPr>
+                </pic:pic>
+              </a:graphicData>
+            </a:graphic>
+          </wp:inline>
+        </w:drawing>
+      </w:r>
+    </w:p>
+    <w:p>
+      <w:r>
+        <w:t xml:space="preserve">This </w:t>
+      </w:r>
+      <w:r>
+        <w:rPr>
+          <w:color w:val="0000FF"/>
+        </w:rPr>
+        <w:t xml:space="preserve">code will get the instance handle </w:t>
+      </w:r>
+      <w:r>
+        <w:t>for the window procedure and store it in the global variable hInst. The instance handle can then be used to create child windows and perform other tasks that require the instance handle.</w:t>
       </w:r>
     </w:p>
     <w:sectPr>
@@ -2051,6 +2880,119 @@
     </w:lvl>
   </w:abstractNum>
   <w:abstractNum w:abstractNumId="2" w15:restartNumberingAfterBreak="0">
+    <w:nsid w:val="30FE4A76"/>
+    <w:multiLevelType w:val="hybridMultilevel"/>
+    <w:tmpl w:val="B3E2815C"/>
+    <w:lvl w:ilvl="0" w:tplc="0409000B">
+      <w:start w:val="1"/>
+      <w:numFmt w:val="bullet"/>
+      <w:lvlText w:val=""/>
+      <w:lvlJc w:val="left"/>
+      <w:pPr>
+        <w:ind w:left="720" w:hanging="360"/>
+      </w:pPr>
+      <w:rPr>
+        <w:rFonts w:ascii="Wingdings" w:hAnsi="Wingdings" w:hint="default"/>
+      </w:rPr>
+    </w:lvl>
+    <w:lvl w:ilvl="1" w:tplc="04090003" w:tentative="1">
+      <w:start w:val="1"/>
+      <w:numFmt w:val="bullet"/>
+      <w:lvlText w:val="o"/>
+      <w:lvlJc w:val="left"/>
+      <w:pPr>
+        <w:ind w:left="1440" w:hanging="360"/>
+      </w:pPr>
+      <w:rPr>
+        <w:rFonts w:ascii="Courier New" w:hAnsi="Courier New" w:cs="Courier New" w:hint="default"/>
+      </w:rPr>
+    </w:lvl>
+    <w:lvl w:ilvl="2" w:tplc="04090005" w:tentative="1">
+      <w:start w:val="1"/>
+      <w:numFmt w:val="bullet"/>
+      <w:lvlText w:val=""/>
+      <w:lvlJc w:val="left"/>
+      <w:pPr>
+        <w:ind w:left="2160" w:hanging="360"/>
+      </w:pPr>
+      <w:rPr>
+        <w:rFonts w:ascii="Wingdings" w:hAnsi="Wingdings" w:hint="default"/>
+      </w:rPr>
+    </w:lvl>
+    <w:lvl w:ilvl="3" w:tplc="04090001" w:tentative="1">
+      <w:start w:val="1"/>
+      <w:numFmt w:val="bullet"/>
+      <w:lvlText w:val=""/>
+      <w:lvlJc w:val="left"/>
+      <w:pPr>
+        <w:ind w:left="2880" w:hanging="360"/>
+      </w:pPr>
+      <w:rPr>
+        <w:rFonts w:ascii="Symbol" w:hAnsi="Symbol" w:hint="default"/>
+      </w:rPr>
+    </w:lvl>
+    <w:lvl w:ilvl="4" w:tplc="04090003" w:tentative="1">
+      <w:start w:val="1"/>
+      <w:numFmt w:val="bullet"/>
+      <w:lvlText w:val="o"/>
+      <w:lvlJc w:val="left"/>
+      <w:pPr>
+        <w:ind w:left="3600" w:hanging="360"/>
+      </w:pPr>
+      <w:rPr>
+        <w:rFonts w:ascii="Courier New" w:hAnsi="Courier New" w:cs="Courier New" w:hint="default"/>
+      </w:rPr>
+    </w:lvl>
+    <w:lvl w:ilvl="5" w:tplc="04090005" w:tentative="1">
+      <w:start w:val="1"/>
+      <w:numFmt w:val="bullet"/>
+      <w:lvlText w:val=""/>
+      <w:lvlJc w:val="left"/>
+      <w:pPr>
+        <w:ind w:left="4320" w:hanging="360"/>
+      </w:pPr>
+      <w:rPr>
+        <w:rFonts w:ascii="Wingdings" w:hAnsi="Wingdings" w:hint="default"/>
+      </w:rPr>
+    </w:lvl>
+    <w:lvl w:ilvl="6" w:tplc="04090001" w:tentative="1">
+      <w:start w:val="1"/>
+      <w:numFmt w:val="bullet"/>
+      <w:lvlText w:val=""/>
+      <w:lvlJc w:val="left"/>
+      <w:pPr>
+        <w:ind w:left="5040" w:hanging="360"/>
+      </w:pPr>
+      <w:rPr>
+        <w:rFonts w:ascii="Symbol" w:hAnsi="Symbol" w:hint="default"/>
+      </w:rPr>
+    </w:lvl>
+    <w:lvl w:ilvl="7" w:tplc="04090003" w:tentative="1">
+      <w:start w:val="1"/>
+      <w:numFmt w:val="bullet"/>
+      <w:lvlText w:val="o"/>
+      <w:lvlJc w:val="left"/>
+      <w:pPr>
+        <w:ind w:left="5760" w:hanging="360"/>
+      </w:pPr>
+      <w:rPr>
+        <w:rFonts w:ascii="Courier New" w:hAnsi="Courier New" w:cs="Courier New" w:hint="default"/>
+      </w:rPr>
+    </w:lvl>
+    <w:lvl w:ilvl="8" w:tplc="04090005" w:tentative="1">
+      <w:start w:val="1"/>
+      <w:numFmt w:val="bullet"/>
+      <w:lvlText w:val=""/>
+      <w:lvlJc w:val="left"/>
+      <w:pPr>
+        <w:ind w:left="6480" w:hanging="360"/>
+      </w:pPr>
+      <w:rPr>
+        <w:rFonts w:ascii="Wingdings" w:hAnsi="Wingdings" w:hint="default"/>
+      </w:rPr>
+    </w:lvl>
+  </w:abstractNum>
+  <w:abstractNum w:abstractNumId="3" w15:restartNumberingAfterBreak="0">
     <w:nsid w:val="36B4652A"/>
     <w:multiLevelType w:val="hybridMultilevel"/>
     <w:tmpl w:val="B7DE5D66"/>
@@ -2163,7 +3105,7 @@
       </w:rPr>
     </w:lvl>
   </w:abstractNum>
-  <w:abstractNum w:abstractNumId="3" w15:restartNumberingAfterBreak="0">
+  <w:abstractNum w:abstractNumId="4" w15:restartNumberingAfterBreak="0">
     <w:nsid w:val="3EFC00BF"/>
     <w:multiLevelType w:val="hybridMultilevel"/>
     <w:tmpl w:val="AD44AECE"/>
@@ -2276,7 +3218,120 @@
       </w:rPr>
     </w:lvl>
   </w:abstractNum>
-  <w:abstractNum w:abstractNumId="4" w15:restartNumberingAfterBreak="0">
+  <w:abstractNum w:abstractNumId="5" w15:restartNumberingAfterBreak="0">
+    <w:nsid w:val="40B04F57"/>
+    <w:multiLevelType w:val="hybridMultilevel"/>
+    <w:tmpl w:val="E96466F0"/>
+    <w:lvl w:ilvl="0" w:tplc="0409000B">
+      <w:start w:val="1"/>
+      <w:numFmt w:val="bullet"/>
+      <w:lvlText w:val=""/>
+      <w:lvlJc w:val="left"/>
+      <w:pPr>
+        <w:ind w:left="720" w:hanging="360"/>
+      </w:pPr>
+      <w:rPr>
+        <w:rFonts w:ascii="Wingdings" w:hAnsi="Wingdings" w:hint="default"/>
+      </w:rPr>
+    </w:lvl>
+    <w:lvl w:ilvl="1" w:tplc="04090003" w:tentative="1">
+      <w:start w:val="1"/>
+      <w:numFmt w:val="bullet"/>
+      <w:lvlText w:val="o"/>
+      <w:lvlJc w:val="left"/>
+      <w:pPr>
+        <w:ind w:left="1440" w:hanging="360"/>
+      </w:pPr>
+      <w:rPr>
+        <w:rFonts w:ascii="Courier New" w:hAnsi="Courier New" w:cs="Courier New" w:hint="default"/>
+      </w:rPr>
+    </w:lvl>
+    <w:lvl w:ilvl="2" w:tplc="04090005" w:tentative="1">
+      <w:start w:val="1"/>
+      <w:numFmt w:val="bullet"/>
+      <w:lvlText w:val=""/>
+      <w:lvlJc w:val="left"/>
+      <w:pPr>
+        <w:ind w:left="2160" w:hanging="360"/>
+      </w:pPr>
+      <w:rPr>
+        <w:rFonts w:ascii="Wingdings" w:hAnsi="Wingdings" w:hint="default"/>
+      </w:rPr>
+    </w:lvl>
+    <w:lvl w:ilvl="3" w:tplc="04090001" w:tentative="1">
+      <w:start w:val="1"/>
+      <w:numFmt w:val="bullet"/>
+      <w:lvlText w:val=""/>
+      <w:lvlJc w:val="left"/>
+      <w:pPr>
+        <w:ind w:left="2880" w:hanging="360"/>
+      </w:pPr>
+      <w:rPr>
+        <w:rFonts w:ascii="Symbol" w:hAnsi="Symbol" w:hint="default"/>
+      </w:rPr>
+    </w:lvl>
+    <w:lvl w:ilvl="4" w:tplc="04090003" w:tentative="1">
+      <w:start w:val="1"/>
+      <w:numFmt w:val="bullet"/>
+      <w:lvlText w:val="o"/>
+      <w:lvlJc w:val="left"/>
+      <w:pPr>
+        <w:ind w:left="3600" w:hanging="360"/>
+      </w:pPr>
+      <w:rPr>
+        <w:rFonts w:ascii="Courier New" w:hAnsi="Courier New" w:cs="Courier New" w:hint="default"/>
+      </w:rPr>
+    </w:lvl>
+    <w:lvl w:ilvl="5" w:tplc="04090005" w:tentative="1">
+      <w:start w:val="1"/>
+      <w:numFmt w:val="bullet"/>
+      <w:lvlText w:val=""/>
+      <w:lvlJc w:val="left"/>
+      <w:pPr>
+        <w:ind w:left="4320" w:hanging="360"/>
+      </w:pPr>
+      <w:rPr>
+        <w:rFonts w:ascii="Wingdings" w:hAnsi="Wingdings" w:hint="default"/>
+      </w:rPr>
+    </w:lvl>
+    <w:lvl w:ilvl="6" w:tplc="04090001" w:tentative="1">
+      <w:start w:val="1"/>
+      <w:numFmt w:val="bullet"/>
+      <w:lvlText w:val=""/>
+      <w:lvlJc w:val="left"/>
+      <w:pPr>
+        <w:ind w:left="5040" w:hanging="360"/>
+      </w:pPr>
+      <w:rPr>
+        <w:rFonts w:ascii="Symbol" w:hAnsi="Symbol" w:hint="default"/>
+      </w:rPr>
+    </w:lvl>
+    <w:lvl w:ilvl="7" w:tplc="04090003" w:tentative="1">
+      <w:start w:val="1"/>
+      <w:numFmt w:val="bullet"/>
+      <w:lvlText w:val="o"/>
+      <w:lvlJc w:val="left"/>
+      <w:pPr>
+        <w:ind w:left="5760" w:hanging="360"/>
+      </w:pPr>
+      <w:rPr>
+        <w:rFonts w:ascii="Courier New" w:hAnsi="Courier New" w:cs="Courier New" w:hint="default"/>
+      </w:rPr>
+    </w:lvl>
+    <w:lvl w:ilvl="8" w:tplc="04090005" w:tentative="1">
+      <w:start w:val="1"/>
+      <w:numFmt w:val="bullet"/>
+      <w:lvlText w:val=""/>
+      <w:lvlJc w:val="left"/>
+      <w:pPr>
+        <w:ind w:left="6480" w:hanging="360"/>
+      </w:pPr>
+      <w:rPr>
+        <w:rFonts w:ascii="Wingdings" w:hAnsi="Wingdings" w:hint="default"/>
+      </w:rPr>
+    </w:lvl>
+  </w:abstractNum>
+  <w:abstractNum w:abstractNumId="6" w15:restartNumberingAfterBreak="0">
     <w:nsid w:val="505A5E20"/>
     <w:multiLevelType w:val="hybridMultilevel"/>
     <w:tmpl w:val="8B12BBF0"/>
@@ -2389,7 +3444,7 @@
       </w:rPr>
     </w:lvl>
   </w:abstractNum>
-  <w:abstractNum w:abstractNumId="5" w15:restartNumberingAfterBreak="0">
+  <w:abstractNum w:abstractNumId="7" w15:restartNumberingAfterBreak="0">
     <w:nsid w:val="62940C81"/>
     <w:multiLevelType w:val="hybridMultilevel"/>
     <w:tmpl w:val="EA8C7A4E"/>
@@ -2509,16 +3564,22 @@
     <w:abstractNumId w:val="0"/>
   </w:num>
   <w:num w:numId="3">
-    <w:abstractNumId w:val="2"/>
+    <w:abstractNumId w:val="3"/>
   </w:num>
   <w:num w:numId="4">
+    <w:abstractNumId w:val="6"/>
+  </w:num>
+  <w:num w:numId="5">
+    <w:abstractNumId w:val="7"/>
+  </w:num>
+  <w:num w:numId="6">
     <w:abstractNumId w:val="4"/>
   </w:num>
-  <w:num w:numId="5">
+  <w:num w:numId="7">
     <w:abstractNumId w:val="5"/>
   </w:num>
-  <w:num w:numId="6">
-    <w:abstractNumId w:val="3"/>
+  <w:num w:numId="8">
+    <w:abstractNumId w:val="2"/>
   </w:num>
 </w:numbering>
 </file>

</xml_diff>